<commit_message>
Added some more info
</commit_message>
<xml_diff>
--- a/Blue_Steel_SupplementarySpec.docx
+++ b/Blue_Steel_SupplementarySpec.docx
@@ -7,10 +7,7 @@
         <w:pStyle w:val="Title"/>
       </w:pPr>
       <w:r>
-        <w:t>Supplementary Specifications</w:t>
-      </w:r>
-      <w:r>
-        <w:t xml:space="preserve"> Document</w:t>
+        <w:t>Supplementary Specifications Document</w:t>
       </w:r>
     </w:p>
     <w:p>
@@ -30,7 +27,12 @@
     </w:p>
     <w:p>
       <w:r>
-        <w:t xml:space="preserve">This supplementary specification is in reference to the Blue Box Audiobook Rental System. </w:t>
+        <w:t>This supplementary specification is in reference to the Blue Box Audiobook Rental System. This system will allow public library users access to the library system’s vast collection of audiobooks outside of normal library business hours.</w:t>
+      </w:r>
+    </w:p>
+    <w:p>
+      <w:r>
+        <w:t>This document outlines the functional and non-functional requirements of the system.</w:t>
       </w:r>
     </w:p>
     <w:p>
@@ -55,10 +57,15 @@
     </w:p>
     <w:p>
       <w:pPr>
-        <w:pStyle w:val="Heading1"/>
+        <w:pStyle w:val="ListParagraph"/>
+        <w:numPr>
+          <w:ilvl w:val="0"/>
+          <w:numId w:val="42"/>
+        </w:numPr>
+        <w:spacing w:line="240" w:lineRule="auto"/>
       </w:pPr>
       <w:r>
-        <w:t>Non-Functional Requirements</w:t>
+        <w:t>Error Logging</w:t>
       </w:r>
     </w:p>
     <w:p>
@@ -66,28 +73,10 @@
         <w:pStyle w:val="ListParagraph"/>
         <w:numPr>
           <w:ilvl w:val="0"/>
-          <w:numId w:val="36"/>
+          <w:numId w:val="42"/>
         </w:numPr>
         <w:spacing w:line="240" w:lineRule="auto"/>
       </w:pPr>
-      <w:r>
-        <w:t>The system must be able to be managed from the library's administrative branch</w:t>
-      </w:r>
-    </w:p>
-    <w:p>
-      <w:pPr>
-        <w:pStyle w:val="ListParagraph"/>
-        <w:numPr>
-          <w:ilvl w:val="0"/>
-          <w:numId w:val="36"/>
-        </w:numPr>
-        <w:spacing w:line="240" w:lineRule="auto"/>
-      </w:pPr>
-      <w:r>
-        <w:t>The system must be able to run continuously 24/7/360, except when re-stocking or maintenance is being performed.</w:t>
-      </w:r>
-      <w:bookmarkStart w:id="1" w:name="_GoBack"/>
-      <w:bookmarkEnd w:id="1"/>
     </w:p>
     <w:p>
       <w:pPr>
@@ -199,16 +188,7 @@
           <w:sz w:val="32"/>
           <w:szCs w:val="32"/>
         </w:rPr>
-        <w:t>Interface</w:t>
-      </w:r>
-      <w:r>
-        <w:rPr>
-          <w:rFonts w:asciiTheme="majorHAnsi" w:hAnsiTheme="majorHAnsi"/>
-          <w:color w:val="2E74B5" w:themeColor="accent1" w:themeShade="BF"/>
-          <w:sz w:val="32"/>
-          <w:szCs w:val="32"/>
-        </w:rPr>
-        <w:t xml:space="preserve"> Requirements</w:t>
+        <w:t>Interface Requirements</w:t>
       </w:r>
     </w:p>
     <w:p>
@@ -323,7 +303,46 @@
       </w:r>
     </w:p>
     <w:bookmarkEnd w:id="0"/>
+    <w:p>
+      <w:pPr>
+        <w:pStyle w:val="Heading1"/>
+      </w:pPr>
+      <w:r>
+        <w:lastRenderedPageBreak/>
+        <w:t>Non-Functional Requirements</w:t>
+      </w:r>
+    </w:p>
+    <w:p>
+      <w:pPr>
+        <w:pStyle w:val="ListParagraph"/>
+        <w:numPr>
+          <w:ilvl w:val="0"/>
+          <w:numId w:val="36"/>
+        </w:numPr>
+        <w:spacing w:line="240" w:lineRule="auto"/>
+      </w:pPr>
+      <w:r>
+        <w:t>The system must be able to be managed from the library's administrative branch</w:t>
+      </w:r>
+    </w:p>
+    <w:p>
+      <w:pPr>
+        <w:pStyle w:val="ListParagraph"/>
+        <w:numPr>
+          <w:ilvl w:val="0"/>
+          <w:numId w:val="36"/>
+        </w:numPr>
+        <w:spacing w:line="240" w:lineRule="auto"/>
+      </w:pPr>
+      <w:r>
+        <w:t>The system must be able to run continuously 24/7/360, except when re-stocking or maintenance is being performed.</w:t>
+      </w:r>
+    </w:p>
     <w:p/>
+    <w:p>
+      <w:bookmarkStart w:id="1" w:name="_GoBack"/>
+      <w:bookmarkEnd w:id="1"/>
+    </w:p>
     <w:sectPr>
       <w:headerReference w:type="first" r:id="rId9"/>
       <w:pgSz w:w="12240" w:h="15840"/>
@@ -2148,6 +2167,92 @@
     </w:lvl>
   </w:abstractNum>
   <w:abstractNum w:abstractNumId="18">
+    <w:nsid w:val="31F71D54"/>
+    <w:multiLevelType w:val="hybridMultilevel"/>
+    <w:tmpl w:val="C9F6862A"/>
+    <w:lvl w:ilvl="0" w:tplc="0409000F">
+      <w:start w:val="1"/>
+      <w:numFmt w:val="decimal"/>
+      <w:lvlText w:val="%1."/>
+      <w:lvlJc w:val="left"/>
+      <w:pPr>
+        <w:ind w:left="720" w:hanging="360"/>
+      </w:pPr>
+    </w:lvl>
+    <w:lvl w:ilvl="1" w:tplc="04090019" w:tentative="1">
+      <w:start w:val="1"/>
+      <w:numFmt w:val="lowerLetter"/>
+      <w:lvlText w:val="%2."/>
+      <w:lvlJc w:val="left"/>
+      <w:pPr>
+        <w:ind w:left="1440" w:hanging="360"/>
+      </w:pPr>
+    </w:lvl>
+    <w:lvl w:ilvl="2" w:tplc="0409001B" w:tentative="1">
+      <w:start w:val="1"/>
+      <w:numFmt w:val="lowerRoman"/>
+      <w:lvlText w:val="%3."/>
+      <w:lvlJc w:val="right"/>
+      <w:pPr>
+        <w:ind w:left="2160" w:hanging="180"/>
+      </w:pPr>
+    </w:lvl>
+    <w:lvl w:ilvl="3" w:tplc="0409000F" w:tentative="1">
+      <w:start w:val="1"/>
+      <w:numFmt w:val="decimal"/>
+      <w:lvlText w:val="%4."/>
+      <w:lvlJc w:val="left"/>
+      <w:pPr>
+        <w:ind w:left="2880" w:hanging="360"/>
+      </w:pPr>
+    </w:lvl>
+    <w:lvl w:ilvl="4" w:tplc="04090019" w:tentative="1">
+      <w:start w:val="1"/>
+      <w:numFmt w:val="lowerLetter"/>
+      <w:lvlText w:val="%5."/>
+      <w:lvlJc w:val="left"/>
+      <w:pPr>
+        <w:ind w:left="3600" w:hanging="360"/>
+      </w:pPr>
+    </w:lvl>
+    <w:lvl w:ilvl="5" w:tplc="0409001B" w:tentative="1">
+      <w:start w:val="1"/>
+      <w:numFmt w:val="lowerRoman"/>
+      <w:lvlText w:val="%6."/>
+      <w:lvlJc w:val="right"/>
+      <w:pPr>
+        <w:ind w:left="4320" w:hanging="180"/>
+      </w:pPr>
+    </w:lvl>
+    <w:lvl w:ilvl="6" w:tplc="0409000F" w:tentative="1">
+      <w:start w:val="1"/>
+      <w:numFmt w:val="decimal"/>
+      <w:lvlText w:val="%7."/>
+      <w:lvlJc w:val="left"/>
+      <w:pPr>
+        <w:ind w:left="5040" w:hanging="360"/>
+      </w:pPr>
+    </w:lvl>
+    <w:lvl w:ilvl="7" w:tplc="04090019" w:tentative="1">
+      <w:start w:val="1"/>
+      <w:numFmt w:val="lowerLetter"/>
+      <w:lvlText w:val="%8."/>
+      <w:lvlJc w:val="left"/>
+      <w:pPr>
+        <w:ind w:left="5760" w:hanging="360"/>
+      </w:pPr>
+    </w:lvl>
+    <w:lvl w:ilvl="8" w:tplc="0409001B" w:tentative="1">
+      <w:start w:val="1"/>
+      <w:numFmt w:val="lowerRoman"/>
+      <w:lvlText w:val="%9."/>
+      <w:lvlJc w:val="right"/>
+      <w:pPr>
+        <w:ind w:left="6480" w:hanging="180"/>
+      </w:pPr>
+    </w:lvl>
+  </w:abstractNum>
+  <w:abstractNum w:abstractNumId="19">
     <w:nsid w:val="335205B3"/>
     <w:multiLevelType w:val="hybridMultilevel"/>
     <w:tmpl w:val="982411A6"/>
@@ -2236,7 +2341,7 @@
       </w:pPr>
     </w:lvl>
   </w:abstractNum>
-  <w:abstractNum w:abstractNumId="19">
+  <w:abstractNum w:abstractNumId="20">
     <w:nsid w:val="3CB82DEC"/>
     <w:multiLevelType w:val="hybridMultilevel"/>
     <w:tmpl w:val="CCA0B836"/>
@@ -2325,7 +2430,7 @@
       </w:pPr>
     </w:lvl>
   </w:abstractNum>
-  <w:abstractNum w:abstractNumId="20">
+  <w:abstractNum w:abstractNumId="21">
     <w:nsid w:val="3F4333D6"/>
     <w:multiLevelType w:val="hybridMultilevel"/>
     <w:tmpl w:val="6FCE9DD8"/>
@@ -2411,7 +2516,7 @@
       </w:pPr>
     </w:lvl>
   </w:abstractNum>
-  <w:abstractNum w:abstractNumId="21">
+  <w:abstractNum w:abstractNumId="22">
     <w:nsid w:val="44484F70"/>
     <w:multiLevelType w:val="multilevel"/>
     <w:tmpl w:val="170EC296"/>
@@ -2500,7 +2605,7 @@
       </w:pPr>
     </w:lvl>
   </w:abstractNum>
-  <w:abstractNum w:abstractNumId="22">
+  <w:abstractNum w:abstractNumId="23">
     <w:nsid w:val="44E849F2"/>
     <w:multiLevelType w:val="hybridMultilevel"/>
     <w:tmpl w:val="1C30C962"/>
@@ -2589,7 +2694,7 @@
       </w:pPr>
     </w:lvl>
   </w:abstractNum>
-  <w:abstractNum w:abstractNumId="23">
+  <w:abstractNum w:abstractNumId="24">
     <w:nsid w:val="45BD2F6B"/>
     <w:multiLevelType w:val="hybridMultilevel"/>
     <w:tmpl w:val="47F4C95C"/>
@@ -2675,7 +2780,7 @@
       </w:pPr>
     </w:lvl>
   </w:abstractNum>
-  <w:abstractNum w:abstractNumId="24">
+  <w:abstractNum w:abstractNumId="25">
     <w:nsid w:val="462D6959"/>
     <w:multiLevelType w:val="multilevel"/>
     <w:tmpl w:val="ACEA08A4"/>
@@ -2761,7 +2866,7 @@
       </w:pPr>
     </w:lvl>
   </w:abstractNum>
-  <w:abstractNum w:abstractNumId="25">
+  <w:abstractNum w:abstractNumId="26">
     <w:nsid w:val="4849641E"/>
     <w:multiLevelType w:val="hybridMultilevel"/>
     <w:tmpl w:val="214017AC"/>
@@ -2850,7 +2955,7 @@
       </w:pPr>
     </w:lvl>
   </w:abstractNum>
-  <w:abstractNum w:abstractNumId="26">
+  <w:abstractNum w:abstractNumId="27">
     <w:nsid w:val="48E96997"/>
     <w:multiLevelType w:val="multilevel"/>
     <w:tmpl w:val="4C5E1318"/>
@@ -2939,7 +3044,7 @@
       </w:pPr>
     </w:lvl>
   </w:abstractNum>
-  <w:abstractNum w:abstractNumId="27">
+  <w:abstractNum w:abstractNumId="28">
     <w:nsid w:val="4AB4211D"/>
     <w:multiLevelType w:val="hybridMultilevel"/>
     <w:tmpl w:val="0ADCEEE0"/>
@@ -3052,7 +3157,7 @@
       </w:rPr>
     </w:lvl>
   </w:abstractNum>
-  <w:abstractNum w:abstractNumId="28">
+  <w:abstractNum w:abstractNumId="29">
     <w:nsid w:val="4E78128B"/>
     <w:multiLevelType w:val="hybridMultilevel"/>
     <w:tmpl w:val="45B8239C"/>
@@ -3141,7 +3246,7 @@
       </w:pPr>
     </w:lvl>
   </w:abstractNum>
-  <w:abstractNum w:abstractNumId="29">
+  <w:abstractNum w:abstractNumId="30">
     <w:nsid w:val="50603A48"/>
     <w:multiLevelType w:val="hybridMultilevel"/>
     <w:tmpl w:val="47F4C95C"/>
@@ -3227,7 +3332,7 @@
       </w:pPr>
     </w:lvl>
   </w:abstractNum>
-  <w:abstractNum w:abstractNumId="30">
+  <w:abstractNum w:abstractNumId="31">
     <w:nsid w:val="51660736"/>
     <w:multiLevelType w:val="hybridMultilevel"/>
     <w:tmpl w:val="B3CADF0E"/>
@@ -3313,7 +3418,7 @@
       </w:pPr>
     </w:lvl>
   </w:abstractNum>
-  <w:abstractNum w:abstractNumId="31">
+  <w:abstractNum w:abstractNumId="32">
     <w:nsid w:val="540C1169"/>
     <w:multiLevelType w:val="hybridMultilevel"/>
     <w:tmpl w:val="354AB3FC"/>
@@ -3399,7 +3504,7 @@
       </w:pPr>
     </w:lvl>
   </w:abstractNum>
-  <w:abstractNum w:abstractNumId="32">
+  <w:abstractNum w:abstractNumId="33">
     <w:nsid w:val="55C956F0"/>
     <w:multiLevelType w:val="hybridMultilevel"/>
     <w:tmpl w:val="171288F4"/>
@@ -3491,7 +3596,7 @@
       </w:pPr>
     </w:lvl>
   </w:abstractNum>
-  <w:abstractNum w:abstractNumId="33">
+  <w:abstractNum w:abstractNumId="34">
     <w:nsid w:val="575E09E1"/>
     <w:multiLevelType w:val="hybridMultilevel"/>
     <w:tmpl w:val="7ED8CCC4"/>
@@ -3577,7 +3682,7 @@
       </w:pPr>
     </w:lvl>
   </w:abstractNum>
-  <w:abstractNum w:abstractNumId="34">
+  <w:abstractNum w:abstractNumId="35">
     <w:nsid w:val="5AEE338D"/>
     <w:multiLevelType w:val="hybridMultilevel"/>
     <w:tmpl w:val="E93E8CC6"/>
@@ -3690,7 +3795,7 @@
       </w:rPr>
     </w:lvl>
   </w:abstractNum>
-  <w:abstractNum w:abstractNumId="35">
+  <w:abstractNum w:abstractNumId="36">
     <w:nsid w:val="5C6256D0"/>
     <w:multiLevelType w:val="hybridMultilevel"/>
     <w:tmpl w:val="6E460726"/>
@@ -3776,7 +3881,7 @@
       </w:pPr>
     </w:lvl>
   </w:abstractNum>
-  <w:abstractNum w:abstractNumId="36">
+  <w:abstractNum w:abstractNumId="37">
     <w:nsid w:val="5EBD4B76"/>
     <w:multiLevelType w:val="hybridMultilevel"/>
     <w:tmpl w:val="88FE2388"/>
@@ -3889,7 +3994,7 @@
       </w:rPr>
     </w:lvl>
   </w:abstractNum>
-  <w:abstractNum w:abstractNumId="37">
+  <w:abstractNum w:abstractNumId="38">
     <w:nsid w:val="664A0005"/>
     <w:multiLevelType w:val="hybridMultilevel"/>
     <w:tmpl w:val="DC72B8FE"/>
@@ -4002,7 +4107,7 @@
       </w:rPr>
     </w:lvl>
   </w:abstractNum>
-  <w:abstractNum w:abstractNumId="38">
+  <w:abstractNum w:abstractNumId="39">
     <w:nsid w:val="670D3338"/>
     <w:multiLevelType w:val="hybridMultilevel"/>
     <w:tmpl w:val="4C5E1318"/>
@@ -4091,7 +4196,7 @@
       </w:pPr>
     </w:lvl>
   </w:abstractNum>
-  <w:abstractNum w:abstractNumId="39">
+  <w:abstractNum w:abstractNumId="40">
     <w:nsid w:val="6B880D14"/>
     <w:multiLevelType w:val="hybridMultilevel"/>
     <w:tmpl w:val="60201858"/>
@@ -4180,7 +4285,7 @@
       </w:pPr>
     </w:lvl>
   </w:abstractNum>
-  <w:abstractNum w:abstractNumId="40">
+  <w:abstractNum w:abstractNumId="41">
     <w:nsid w:val="72C3024C"/>
     <w:multiLevelType w:val="hybridMultilevel"/>
     <w:tmpl w:val="47F4C95C"/>
@@ -4270,28 +4375,28 @@
     <w:abstractNumId w:val="4"/>
   </w:num>
   <w:num w:numId="2">
-    <w:abstractNumId w:val="30"/>
+    <w:abstractNumId w:val="31"/>
   </w:num>
   <w:num w:numId="3">
+    <w:abstractNumId w:val="34"/>
+  </w:num>
+  <w:num w:numId="4">
+    <w:abstractNumId w:val="40"/>
+  </w:num>
+  <w:num w:numId="5">
+    <w:abstractNumId w:val="21"/>
+  </w:num>
+  <w:num w:numId="6">
     <w:abstractNumId w:val="33"/>
   </w:num>
-  <w:num w:numId="4">
-    <w:abstractNumId w:val="39"/>
-  </w:num>
-  <w:num w:numId="5">
-    <w:abstractNumId w:val="20"/>
-  </w:num>
-  <w:num w:numId="6">
-    <w:abstractNumId w:val="32"/>
-  </w:num>
   <w:num w:numId="7">
-    <w:abstractNumId w:val="35"/>
+    <w:abstractNumId w:val="36"/>
   </w:num>
   <w:num w:numId="8">
     <w:abstractNumId w:val="10"/>
   </w:num>
   <w:num w:numId="9">
-    <w:abstractNumId w:val="24"/>
+    <w:abstractNumId w:val="25"/>
   </w:num>
   <w:num w:numId="10">
     <w:abstractNumId w:val="12"/>
@@ -4306,13 +4411,13 @@
     <w:abstractNumId w:val="11"/>
   </w:num>
   <w:num w:numId="14">
-    <w:abstractNumId w:val="38"/>
+    <w:abstractNumId w:val="39"/>
   </w:num>
   <w:num w:numId="15">
     <w:abstractNumId w:val="0"/>
   </w:num>
   <w:num w:numId="16">
-    <w:abstractNumId w:val="26"/>
+    <w:abstractNumId w:val="27"/>
   </w:num>
   <w:num w:numId="17">
     <w:abstractNumId w:val="6"/>
@@ -4324,52 +4429,52 @@
     <w:abstractNumId w:val="15"/>
   </w:num>
   <w:num w:numId="20">
-    <w:abstractNumId w:val="21"/>
+    <w:abstractNumId w:val="22"/>
   </w:num>
   <w:num w:numId="21">
-    <w:abstractNumId w:val="25"/>
+    <w:abstractNumId w:val="26"/>
   </w:num>
   <w:num w:numId="22">
     <w:abstractNumId w:val="3"/>
   </w:num>
   <w:num w:numId="23">
-    <w:abstractNumId w:val="28"/>
+    <w:abstractNumId w:val="29"/>
   </w:num>
   <w:num w:numId="24">
-    <w:abstractNumId w:val="19"/>
+    <w:abstractNumId w:val="20"/>
   </w:num>
   <w:num w:numId="25">
-    <w:abstractNumId w:val="34"/>
+    <w:abstractNumId w:val="35"/>
   </w:num>
   <w:num w:numId="26">
     <w:abstractNumId w:val="2"/>
   </w:num>
   <w:num w:numId="27">
-    <w:abstractNumId w:val="36"/>
+    <w:abstractNumId w:val="37"/>
   </w:num>
   <w:num w:numId="28">
     <w:abstractNumId w:val="14"/>
   </w:num>
   <w:num w:numId="29">
-    <w:abstractNumId w:val="27"/>
+    <w:abstractNumId w:val="28"/>
   </w:num>
   <w:num w:numId="30">
-    <w:abstractNumId w:val="40"/>
+    <w:abstractNumId w:val="41"/>
   </w:num>
   <w:num w:numId="31">
-    <w:abstractNumId w:val="37"/>
+    <w:abstractNumId w:val="38"/>
   </w:num>
   <w:num w:numId="32">
-    <w:abstractNumId w:val="31"/>
+    <w:abstractNumId w:val="32"/>
   </w:num>
   <w:num w:numId="33">
     <w:abstractNumId w:val="17"/>
   </w:num>
   <w:num w:numId="34">
-    <w:abstractNumId w:val="22"/>
+    <w:abstractNumId w:val="23"/>
   </w:num>
   <w:num w:numId="35">
-    <w:abstractNumId w:val="18"/>
+    <w:abstractNumId w:val="19"/>
   </w:num>
   <w:num w:numId="36">
     <w:abstractNumId w:val="13"/>
@@ -4378,16 +4483,19 @@
     <w:abstractNumId w:val="16"/>
   </w:num>
   <w:num w:numId="38">
-    <w:abstractNumId w:val="29"/>
+    <w:abstractNumId w:val="30"/>
   </w:num>
   <w:num w:numId="39">
     <w:abstractNumId w:val="7"/>
   </w:num>
   <w:num w:numId="40">
-    <w:abstractNumId w:val="23"/>
+    <w:abstractNumId w:val="24"/>
   </w:num>
   <w:num w:numId="41">
     <w:abstractNumId w:val="5"/>
+  </w:num>
+  <w:num w:numId="42">
+    <w:abstractNumId w:val="18"/>
   </w:num>
 </w:numbering>
 </file>
@@ -5929,7 +6037,7 @@
   <a:extraClrSchemeLst/>
   <a:extLst>
     <a:ext uri="{05A4C25C-085E-4340-85A3-A5531E510DB2}">
-      <thm15:themeFamily xmlns:thm15="http://schemas.microsoft.com/office/thememl/2012/main" xmlns="" name="Office Theme" id="{62F939B6-93AF-4DB8-9C6B-D6C7DFDC589F}" vid="{4A3C46E8-61CC-4603-A589-7422A47A8E4A}"/>
+      <thm15:themeFamily xmlns="" xmlns:thm15="http://schemas.microsoft.com/office/thememl/2012/main" name="Office Theme" id="{62F939B6-93AF-4DB8-9C6B-D6C7DFDC589F}" vid="{4A3C46E8-61CC-4603-A589-7422A47A8E4A}"/>
     </a:ext>
   </a:extLst>
 </a:theme>
@@ -5940,7 +6048,7 @@
 </file>
 
 <file path=customXml/itemProps1.xml><?xml version="1.0" encoding="utf-8"?>
-<ds:datastoreItem xmlns:ds="http://schemas.openxmlformats.org/officeDocument/2006/customXml" ds:itemID="{A9D55894-162A-744E-A7D5-CB2B3E19ADC6}">
+<ds:datastoreItem xmlns:ds="http://schemas.openxmlformats.org/officeDocument/2006/customXml" ds:itemID="{93AE999C-9D2B-6549-9184-7D6D3331466F}">
   <ds:schemaRefs>
     <ds:schemaRef ds:uri="http://schemas.openxmlformats.org/officeDocument/2006/bibliography"/>
   </ds:schemaRefs>

</xml_diff>